<commit_message>
fixing error in #1
</commit_message>
<xml_diff>
--- a/#1/RE#1.docx
+++ b/#1/RE#1.docx
@@ -218,13 +218,29 @@
         <w:t xml:space="preserve"> is initialized to 0 by XORING it with itself. </w:t>
       </w:r>
     </w:p>
+    <w:p/>
+    <w:p>
+      <w:r>
+        <w:t xml:space="preserve">So now </w:t>
+      </w:r>
+      <w:proofErr w:type="spellStart"/>
+      <w:proofErr w:type="gramStart"/>
+      <w:r>
+        <w:t>lets</w:t>
+      </w:r>
+      <w:proofErr w:type="spellEnd"/>
+      <w:proofErr w:type="gramEnd"/>
+      <w:r>
+        <w:t xml:space="preserve"> move onto the second part which is a loop</w:t>
+      </w:r>
+    </w:p>
     <w:p>
       <w:r>
         <w:rPr>
           <w:noProof/>
         </w:rPr>
         <w:drawing>
-          <wp:inline distT="0" distB="0" distL="0" distR="0" wp14:anchorId="4C963547" wp14:editId="3986CB38">
+          <wp:inline distT="0" distB="0" distL="0" distR="0" wp14:anchorId="08374620" wp14:editId="4B89FD49">
             <wp:extent cx="3533775" cy="1228725"/>
             <wp:effectExtent l="0" t="0" r="9525" b="9525"/>
             <wp:docPr id="351496693" name="Picture 1" descr="A close-up of a white background&#10;&#10;Description automatically generated"/>
@@ -262,352 +278,114 @@
     </w:p>
     <w:p>
       <w:r>
-        <w:t xml:space="preserve">So now </w:t>
-      </w:r>
-      <w:proofErr w:type="spellStart"/>
+        <w:t xml:space="preserve">Here we can see the code loops </w:t>
+      </w:r>
       <w:proofErr w:type="gramStart"/>
       <w:r>
-        <w:t>lets</w:t>
-      </w:r>
-      <w:proofErr w:type="spellEnd"/>
+        <w:t>a number of</w:t>
+      </w:r>
       <w:proofErr w:type="gramEnd"/>
       <w:r>
-        <w:t xml:space="preserve"> move onto the second part which is a loop</w:t>
-      </w:r>
-    </w:p>
-    <w:p>
-      <w:pPr>
-        <w:pStyle w:val="HTMLPreformatted"/>
-        <w:rPr>
-          <w:rStyle w:val="inner-pre"/>
-        </w:rPr>
-      </w:pPr>
-      <w:r>
-        <w:rPr>
-          <w:rStyle w:val="inner-pre"/>
-        </w:rPr>
-        <w:t>begin:</w:t>
-      </w:r>
-    </w:p>
-    <w:p>
-      <w:pPr>
-        <w:pStyle w:val="HTMLPreformatted"/>
-        <w:rPr>
-          <w:rStyle w:val="inner-pre"/>
-        </w:rPr>
-      </w:pPr>
-      <w:r>
-        <w:rPr>
-          <w:rStyle w:val="inner-pre"/>
-        </w:rPr>
-        <w:t xml:space="preserve">  10:                   </w:t>
-      </w:r>
-      <w:proofErr w:type="spellStart"/>
-      <w:r>
-        <w:rPr>
-          <w:rStyle w:val="inner-pre"/>
-        </w:rPr>
-        <w:t>lods</w:t>
-      </w:r>
-      <w:proofErr w:type="spellEnd"/>
-      <w:r>
-        <w:rPr>
-          <w:rStyle w:val="inner-pre"/>
-        </w:rPr>
-        <w:t xml:space="preserve">   </w:t>
+        <w:t xml:space="preserve"> times equal to </w:t>
+      </w:r>
+      <w:proofErr w:type="spellStart"/>
+      <w:r>
+        <w:t>rcx</w:t>
+      </w:r>
+      <w:proofErr w:type="spellEnd"/>
+      <w:r>
+        <w:t xml:space="preserve"> (our fourth argument)</w:t>
+      </w:r>
+    </w:p>
+    <w:p>
+      <w:r>
+        <w:t>A</w:t>
+      </w:r>
+      <w:r>
+        <w:t xml:space="preserve"> value is loaded into </w:t>
+      </w:r>
+      <w:proofErr w:type="spellStart"/>
+      <w:r>
+        <w:t>rax</w:t>
+      </w:r>
+      <w:proofErr w:type="spellEnd"/>
+      <w:r>
+        <w:t xml:space="preserve"> from </w:t>
+      </w:r>
+      <w:proofErr w:type="spellStart"/>
+      <w:r>
+        <w:t>rsi</w:t>
+      </w:r>
+      <w:proofErr w:type="spellEnd"/>
+      <w:r>
+        <w:t xml:space="preserve"> and increments the memory pointer. </w:t>
+      </w:r>
+    </w:p>
+    <w:p>
+      <w:proofErr w:type="spellStart"/>
+      <w:r>
+        <w:t>rax</w:t>
+      </w:r>
+      <w:proofErr w:type="spellEnd"/>
+      <w:r>
+        <w:t xml:space="preserve"> is divided by </w:t>
+      </w:r>
+      <w:proofErr w:type="spellStart"/>
+      <w:r>
+        <w:t>rbx</w:t>
+      </w:r>
+      <w:proofErr w:type="spellEnd"/>
+      <w:r>
+        <w:t xml:space="preserve"> and the remainder goes to </w:t>
       </w:r>
       <w:proofErr w:type="spellStart"/>
       <w:proofErr w:type="gramStart"/>
       <w:r>
-        <w:rPr>
-          <w:rStyle w:val="inner-pre"/>
-        </w:rPr>
-        <w:t>rax,QWORD</w:t>
+        <w:t>rdx</w:t>
       </w:r>
       <w:proofErr w:type="spellEnd"/>
       <w:proofErr w:type="gramEnd"/>
       <w:r>
-        <w:rPr>
-          <w:rStyle w:val="inner-pre"/>
-        </w:rPr>
-        <w:t xml:space="preserve"> PTR ds:[</w:t>
-      </w:r>
-      <w:proofErr w:type="spellStart"/>
-      <w:r>
-        <w:rPr>
-          <w:rStyle w:val="inner-pre"/>
-        </w:rPr>
+        <w:t xml:space="preserve"> and the quotient is stored in </w:t>
+      </w:r>
+      <w:proofErr w:type="spellStart"/>
+      <w:r>
+        <w:t>rax</w:t>
+      </w:r>
+      <w:proofErr w:type="spellEnd"/>
+    </w:p>
+    <w:p>
+      <w:r>
+        <w:t xml:space="preserve">We then store </w:t>
+      </w:r>
+      <w:proofErr w:type="spellStart"/>
+      <w:r>
+        <w:t>rax</w:t>
+      </w:r>
+      <w:proofErr w:type="spellEnd"/>
+      <w:r>
+        <w:t xml:space="preserve"> in </w:t>
+      </w:r>
+      <w:proofErr w:type="spellStart"/>
+      <w:r>
         <w:t>rsi</w:t>
       </w:r>
       <w:proofErr w:type="spellEnd"/>
       <w:r>
-        <w:rPr>
-          <w:rStyle w:val="inner-pre"/>
-        </w:rPr>
-        <w:t>]</w:t>
-      </w:r>
-    </w:p>
-    <w:p>
-      <w:pPr>
-        <w:pStyle w:val="HTMLPreformatted"/>
-        <w:rPr>
-          <w:rStyle w:val="inner-pre"/>
-        </w:rPr>
-      </w:pPr>
-      <w:r>
-        <w:rPr>
-          <w:rStyle w:val="inner-pre"/>
-        </w:rPr>
-        <w:t xml:space="preserve">  12:                   div    </w:t>
-      </w:r>
-      <w:proofErr w:type="spellStart"/>
-      <w:r>
-        <w:rPr>
-          <w:rStyle w:val="inner-pre"/>
-        </w:rPr>
-        <w:t>rbx</w:t>
-      </w:r>
-      <w:proofErr w:type="spellEnd"/>
-    </w:p>
-    <w:p>
-      <w:pPr>
-        <w:pStyle w:val="HTMLPreformatted"/>
-        <w:rPr>
-          <w:rStyle w:val="inner-pre"/>
-        </w:rPr>
-      </w:pPr>
-      <w:r>
-        <w:rPr>
-          <w:rStyle w:val="inner-pre"/>
-        </w:rPr>
-        <w:t xml:space="preserve">  15:                   </w:t>
-      </w:r>
-      <w:proofErr w:type="spellStart"/>
-      <w:r>
-        <w:rPr>
-          <w:rStyle w:val="inner-pre"/>
-        </w:rPr>
-        <w:t>stos</w:t>
-      </w:r>
-      <w:proofErr w:type="spellEnd"/>
-      <w:r>
-        <w:rPr>
-          <w:rStyle w:val="inner-pre"/>
-        </w:rPr>
-        <w:t xml:space="preserve">   QWORD PTR </w:t>
+        <w:t xml:space="preserve"> and increment the </w:t>
       </w:r>
       <w:proofErr w:type="gramStart"/>
       <w:r>
-        <w:rPr>
-          <w:rStyle w:val="inner-pre"/>
-        </w:rPr>
-        <w:t>es:[</w:t>
-      </w:r>
-      <w:proofErr w:type="spellStart"/>
+        <w:t>register</w:t>
+      </w:r>
       <w:proofErr w:type="gramEnd"/>
       <w:r>
-        <w:rPr>
-          <w:rStyle w:val="inner-pre"/>
-        </w:rPr>
-        <w:t>rdi</w:t>
-      </w:r>
-      <w:proofErr w:type="spellEnd"/>
-      <w:r>
-        <w:rPr>
-          <w:rStyle w:val="inner-pre"/>
-        </w:rPr>
-        <w:t>],</w:t>
-      </w:r>
-      <w:proofErr w:type="spellStart"/>
-      <w:r>
-        <w:rPr>
-          <w:rStyle w:val="inner-pre"/>
-        </w:rPr>
-        <w:t>rax</w:t>
-      </w:r>
-      <w:proofErr w:type="spellEnd"/>
-    </w:p>
-    <w:p>
-      <w:pPr>
-        <w:pStyle w:val="HTMLPreformatted"/>
-        <w:rPr>
-          <w:rStyle w:val="inner-pre"/>
-        </w:rPr>
-      </w:pPr>
-      <w:r>
-        <w:rPr>
-          <w:rStyle w:val="inner-pre"/>
-        </w:rPr>
-        <w:t xml:space="preserve">  17:                   loop   begin</w:t>
-      </w:r>
-    </w:p>
-    <w:p>
-      <w:pPr>
-        <w:pStyle w:val="HTMLPreformatted"/>
-        <w:rPr>
-          <w:rStyle w:val="inner-pre"/>
-        </w:rPr>
-      </w:pPr>
-      <w:r>
-        <w:rPr>
-          <w:rStyle w:val="inner-pre"/>
-        </w:rPr>
-        <w:t xml:space="preserve">  19:                   pop    </w:t>
-      </w:r>
-      <w:proofErr w:type="spellStart"/>
-      <w:r>
-        <w:rPr>
-          <w:rStyle w:val="inner-pre"/>
-        </w:rPr>
-        <w:t>rbx</w:t>
-      </w:r>
-      <w:proofErr w:type="spellEnd"/>
-    </w:p>
-    <w:p>
-      <w:pPr>
-        <w:pStyle w:val="HTMLPreformatted"/>
-        <w:rPr>
-          <w:rStyle w:val="inner-pre"/>
-        </w:rPr>
-      </w:pPr>
-      <w:r>
-        <w:rPr>
-          <w:rStyle w:val="inner-pre"/>
-        </w:rPr>
-        <w:t xml:space="preserve">  1a:                   mov    </w:t>
-      </w:r>
-      <w:proofErr w:type="spellStart"/>
-      <w:proofErr w:type="gramStart"/>
-      <w:r>
-        <w:rPr>
-          <w:rStyle w:val="inner-pre"/>
-        </w:rPr>
-        <w:t>rax,rdx</w:t>
-      </w:r>
-      <w:proofErr w:type="spellEnd"/>
-      <w:proofErr w:type="gramEnd"/>
-    </w:p>
-    <w:p>
-      <w:pPr>
-        <w:pStyle w:val="HTMLPreformatted"/>
-      </w:pPr>
-      <w:r>
-        <w:rPr>
-          <w:rStyle w:val="inner-pre"/>
-        </w:rPr>
-        <w:t xml:space="preserve">  1d:                   ret</w:t>
-      </w:r>
-    </w:p>
-    <w:p>
-      <w:r>
-        <w:t xml:space="preserve">Here we can see the code loops </w:t>
-      </w:r>
-      <w:proofErr w:type="gramStart"/>
-      <w:r>
-        <w:t>a number of</w:t>
-      </w:r>
-      <w:proofErr w:type="gramEnd"/>
-      <w:r>
-        <w:t xml:space="preserve"> times equal to </w:t>
-      </w:r>
-      <w:proofErr w:type="spellStart"/>
-      <w:r>
-        <w:t>rcx</w:t>
-      </w:r>
-      <w:proofErr w:type="spellEnd"/>
-      <w:r>
-        <w:t xml:space="preserve"> (our fourth argument)</w:t>
+        <w:t xml:space="preserve"> </w:t>
       </w:r>
     </w:p>
     <w:p>
       <w:r>
         <w:lastRenderedPageBreak/>
-        <w:t>A</w:t>
-      </w:r>
-      <w:r>
-        <w:t xml:space="preserve"> value is loaded into </w:t>
-      </w:r>
-      <w:proofErr w:type="spellStart"/>
-      <w:r>
-        <w:t>rax</w:t>
-      </w:r>
-      <w:proofErr w:type="spellEnd"/>
-      <w:r>
-        <w:t xml:space="preserve"> from </w:t>
-      </w:r>
-      <w:proofErr w:type="spellStart"/>
-      <w:r>
-        <w:t>rsi</w:t>
-      </w:r>
-      <w:proofErr w:type="spellEnd"/>
-      <w:r>
-        <w:t xml:space="preserve"> and increments the memory pointer. </w:t>
-      </w:r>
-    </w:p>
-    <w:p>
-      <w:proofErr w:type="spellStart"/>
-      <w:r>
-        <w:t>rax</w:t>
-      </w:r>
-      <w:proofErr w:type="spellEnd"/>
-      <w:r>
-        <w:t xml:space="preserve"> is divided by </w:t>
-      </w:r>
-      <w:proofErr w:type="spellStart"/>
-      <w:r>
-        <w:t>rbx</w:t>
-      </w:r>
-      <w:proofErr w:type="spellEnd"/>
-      <w:r>
-        <w:t xml:space="preserve"> and the remainder goes to </w:t>
-      </w:r>
-      <w:proofErr w:type="spellStart"/>
-      <w:proofErr w:type="gramStart"/>
-      <w:r>
-        <w:t>rdx</w:t>
-      </w:r>
-      <w:proofErr w:type="spellEnd"/>
-      <w:proofErr w:type="gramEnd"/>
-      <w:r>
-        <w:t xml:space="preserve"> and the quotient is stored in </w:t>
-      </w:r>
-      <w:proofErr w:type="spellStart"/>
-      <w:r>
-        <w:t>rax</w:t>
-      </w:r>
-      <w:proofErr w:type="spellEnd"/>
-    </w:p>
-    <w:p>
-      <w:r>
-        <w:t xml:space="preserve">We then store </w:t>
-      </w:r>
-      <w:proofErr w:type="spellStart"/>
-      <w:r>
-        <w:t>rax</w:t>
-      </w:r>
-      <w:proofErr w:type="spellEnd"/>
-      <w:r>
-        <w:t xml:space="preserve"> in </w:t>
-      </w:r>
-      <w:proofErr w:type="spellStart"/>
-      <w:r>
-        <w:t>rsi</w:t>
-      </w:r>
-      <w:proofErr w:type="spellEnd"/>
-      <w:r>
-        <w:t xml:space="preserve"> and increment the </w:t>
-      </w:r>
-      <w:proofErr w:type="gramStart"/>
-      <w:r>
-        <w:t>register</w:t>
-      </w:r>
-      <w:proofErr w:type="gramEnd"/>
-      <w:r>
-        <w:t xml:space="preserve"> </w:t>
-      </w:r>
-    </w:p>
-    <w:p>
-      <w:r>
         <w:t>Then we go back to the start of the loop</w:t>
       </w:r>
     </w:p>

</xml_diff>